<commit_message>
next round of JASA
</commit_message>
<xml_diff>
--- a/JASA_Response_Letter/submit/JASA_naturalness_response_letter_2026.docx
+++ b/JASA_Response_Letter/submit/JASA_naturalness_response_letter_2026.docx
@@ -383,10 +383,9 @@
         <w:r>
           <w:rPr>
             <w:rStyle w:val="Hyperlink"/>
-            <w:rFonts w:cstheme="minorHAnsi"/>
             <w:lang w:val="en-US"/>
           </w:rPr>
-          <w:t>https://www.allgpsy.uni-jena.de/christine-nussbaum/</w:t>
+          <w:t>https://www.fsv.uni-jena.de/en/63723/christine-nussbaumatuni-jena-de</w:t>
         </w:r>
       </w:hyperlink>
       <w:r>
@@ -6553,17 +6552,7 @@
           <w:color w:val="1D1B1B"/>
           <w:lang w:val="en-US"/>
         </w:rPr>
-        <w:t>Conflict of interest</w:t>
-      </w:r>
-      <w:r>
-        <w:rPr>
-          <w:rFonts w:cstheme="minorHAnsi"/>
-          <w:b/>
-          <w:bCs/>
-          <w:color w:val="1D1B1B"/>
-          <w:lang w:val="en-US"/>
-        </w:rPr>
-        <w:t xml:space="preserve"> and Funding</w:t>
+        <w:t>Acknowledgments</w:t>
       </w:r>
     </w:p>
     <w:p>
@@ -6574,6 +6563,7 @@
         <w:spacing w:after="0" w:line="480" w:lineRule="auto"/>
         <w:rPr>
           <w:rFonts w:cstheme="minorHAnsi"/>
+          <w:b/>
           <w:bCs/>
           <w:color w:val="1D1B1B"/>
           <w:lang w:val="en-US"/>
@@ -6586,8 +6576,9 @@
           <w:color w:val="1D1B1B"/>
           <w:lang w:val="en-US"/>
         </w:rPr>
-        <w:t xml:space="preserve">The authors declare no conflict of interest. </w:t>
-      </w:r>
+        <w:t xml:space="preserve">We thank Manuel </w:t>
+      </w:r>
+      <w:proofErr w:type="spellStart"/>
       <w:r>
         <w:rPr>
           <w:rFonts w:cstheme="minorHAnsi"/>
@@ -6595,9 +6586,9 @@
           <w:color w:val="1D1B1B"/>
           <w:lang w:val="en-US"/>
         </w:rPr>
-        <w:t xml:space="preserve">We thank Manuel </w:t>
-      </w:r>
-      <w:proofErr w:type="spellStart"/>
+        <w:t>Pöhlmann</w:t>
+      </w:r>
+      <w:proofErr w:type="spellEnd"/>
       <w:r>
         <w:rPr>
           <w:rFonts w:cstheme="minorHAnsi"/>
@@ -6605,9 +6596,8 @@
           <w:color w:val="1D1B1B"/>
           <w:lang w:val="en-US"/>
         </w:rPr>
-        <w:t>Pöhlmann</w:t>
-      </w:r>
-      <w:proofErr w:type="spellEnd"/>
+        <w:t xml:space="preserve"> for helpful suggestions about a previous version of this work. </w:t>
+      </w:r>
       <w:r>
         <w:rPr>
           <w:rFonts w:cstheme="minorHAnsi"/>
@@ -6615,16 +6605,32 @@
           <w:color w:val="1D1B1B"/>
           <w:lang w:val="en-US"/>
         </w:rPr>
-        <w:t xml:space="preserve"> for helpful suggestions about a previous version of this work. </w:t>
-      </w:r>
-      <w:r>
+        <w:t>The authors gratefully acknowledge the award of funding through an EU-MSCA doctoral network “Voice Communication Sciences” (action 101168998).</w:t>
+      </w:r>
+    </w:p>
+    <w:p>
+      <w:pPr>
+        <w:autoSpaceDE w:val="0"/>
+        <w:autoSpaceDN w:val="0"/>
+        <w:adjustRightInd w:val="0"/>
+        <w:spacing w:after="0" w:line="480" w:lineRule="auto"/>
         <w:rPr>
           <w:rFonts w:cstheme="minorHAnsi"/>
+          <w:b/>
           <w:bCs/>
           <w:color w:val="1D1B1B"/>
           <w:lang w:val="en-US"/>
         </w:rPr>
-        <w:t>The authors gratefully acknowledge the award of funding through an EU-MSCA doctoral network “Voice Communication Sciences” (action 101168998).</w:t>
+      </w:pPr>
+      <w:r>
+        <w:rPr>
+          <w:rFonts w:cstheme="minorHAnsi"/>
+          <w:b/>
+          <w:bCs/>
+          <w:color w:val="1D1B1B"/>
+          <w:lang w:val="en-US"/>
+        </w:rPr>
+        <w:t>Author Declarations</w:t>
       </w:r>
     </w:p>
     <w:p>
@@ -6632,9 +6638,62 @@
         <w:pStyle w:val="CitaviBibliographyEntry"/>
         <w:spacing w:line="480" w:lineRule="auto"/>
         <w:rPr>
+          <w:b/>
+          <w:bCs/>
           <w:lang w:val="en-US"/>
         </w:rPr>
       </w:pPr>
+      <w:r>
+        <w:rPr>
+          <w:rFonts w:cstheme="minorHAnsi"/>
+          <w:bCs/>
+          <w:color w:val="1D1B1B"/>
+          <w:lang w:val="en-US"/>
+        </w:rPr>
+        <w:t>The authors have no conflicts to disclose</w:t>
+      </w:r>
+      <w:r>
+        <w:rPr>
+          <w:b/>
+          <w:bCs/>
+          <w:lang w:val="en-US"/>
+        </w:rPr>
+        <w:t>.</w:t>
+      </w:r>
+    </w:p>
+    <w:p>
+      <w:pPr>
+        <w:pStyle w:val="CitaviBibliographyEntry"/>
+        <w:spacing w:line="480" w:lineRule="auto"/>
+        <w:rPr>
+          <w:b/>
+          <w:bCs/>
+          <w:lang w:val="en-US"/>
+        </w:rPr>
+      </w:pPr>
+      <w:r>
+        <w:rPr>
+          <w:b/>
+          <w:bCs/>
+          <w:lang w:val="en-US"/>
+        </w:rPr>
+        <w:t>Data Availability</w:t>
+      </w:r>
+    </w:p>
+    <w:p>
+      <w:pPr>
+        <w:pStyle w:val="CitaviBibliographyEntry"/>
+        <w:spacing w:line="480" w:lineRule="auto"/>
+        <w:rPr>
+          <w:lang w:val="en-US"/>
+        </w:rPr>
+      </w:pPr>
+      <w:r>
+        <w:rPr>
+          <w:lang w:val="en-US"/>
+        </w:rPr>
+        <w:t>There is no data linked to this manuscript.</w:t>
+      </w:r>
     </w:p>
     <w:sdt>
       <w:sdtPr>
@@ -6796,6 +6855,7 @@
             <w:rPr>
               <w:lang w:val="en-US"/>
             </w:rPr>
+            <w:lastRenderedPageBreak/>
             <w:t>Frühholz, S., &amp; Belin, P. (2018).</w:t>
           </w:r>
           <w:bookmarkEnd w:id="3"/>
@@ -6829,7 +6889,6 @@
             <w:rPr>
               <w:lang w:val="en-US"/>
             </w:rPr>
-            <w:lastRenderedPageBreak/>
             <w:t>Frühholz, S., &amp; Schweinberger, S. R. (2021). Nonverbal auditory communication - Evidence for integrated neural systems for voice signal production and perception.</w:t>
           </w:r>
           <w:bookmarkEnd w:id="4"/>
@@ -7240,6 +7299,7 @@
             <w:rPr>
               <w:lang w:val="en-US"/>
             </w:rPr>
+            <w:lastRenderedPageBreak/>
             <w:t>Maurer, D., &amp; Landis, T. (1990). Role of bone conduction in the self-perception of speech.</w:t>
           </w:r>
           <w:bookmarkEnd w:id="12"/>
@@ -7275,7 +7335,6 @@
           </w:pPr>
           <w:bookmarkStart w:id="13" w:name="_CTVL00120728d07d052409b8c97a27a3cfc4717"/>
           <w:r>
-            <w:lastRenderedPageBreak/>
             <w:t xml:space="preserve">Mitchell, W. J., Szerszen, K. A., Lu, A. S., Schermerhorn, P. W., Scheutz, M., &amp; Macdorman, K. F. (2011). </w:t>
           </w:r>
           <w:r>
@@ -7684,6 +7743,7 @@
             <w:rPr>
               <w:lang w:val="en-US"/>
             </w:rPr>
+            <w:lastRenderedPageBreak/>
             <w:t>Schweinberger, S. R., Casper, C., Hauthal, N., Kaufmann, J. M., Kawahara, H., Kloth, N., Robertson, D. M., Simpson, A. P., &amp; Zäske, R. (2008). Auditory adaptation in voice perception.</w:t>
           </w:r>
           <w:bookmarkEnd w:id="22"/>
@@ -7730,7 +7790,6 @@
             <w:rPr>
               <w:lang w:val="en-US"/>
             </w:rPr>
-            <w:lastRenderedPageBreak/>
             <w:t>Sui, J., &amp; Humphreys, G. W. (2017). The ubiquitous self: What the properties of self-bias tell us about the self.</w:t>
           </w:r>
           <w:bookmarkEnd w:id="23"/>
@@ -7908,6 +7967,7 @@
     <w:sectPr>
       <w:pgSz w:w="11906" w:h="16838"/>
       <w:pgMar w:top="1417" w:right="1417" w:bottom="1134" w:left="1417" w:header="708" w:footer="708" w:gutter="0"/>
+      <w:lnNumType w:countBy="1" w:restart="continuous"/>
       <w:cols w:space="708"/>
       <w:docGrid w:linePitch="360"/>
     </w:sectPr>
@@ -9767,6 +9827,14 @@
       <w:shd w:val="clear" w:color="auto" w:fill="E1DFDD"/>
     </w:rPr>
   </w:style>
+  <w:style w:type="character" w:styleId="Zeilennummer">
+    <w:name w:val="line number"/>
+    <w:basedOn w:val="Absatz-Standardschriftart"/>
+    <w:uiPriority w:val="99"/>
+    <w:semiHidden/>
+    <w:unhideWhenUsed/>
+    <w:rsid w:val="0044663F"/>
+  </w:style>
 </w:styles>
 </file>
 
@@ -9951,6 +10019,7 @@
   </w:compat>
   <w:rsids>
     <w:rsidRoot w:val="00472D5F"/>
+    <w:rsid w:val="00012964"/>
     <w:rsid w:val="000C0311"/>
     <w:rsid w:val="0010630C"/>
     <w:rsid w:val="00122DAD"/>
@@ -9965,12 +10034,16 @@
     <w:rsid w:val="00472D5F"/>
     <w:rsid w:val="004C4A5E"/>
     <w:rsid w:val="004D6FC4"/>
+    <w:rsid w:val="00585E27"/>
+    <w:rsid w:val="00586718"/>
     <w:rsid w:val="005C29A7"/>
     <w:rsid w:val="006D7EFD"/>
     <w:rsid w:val="007D3C09"/>
     <w:rsid w:val="007D512B"/>
     <w:rsid w:val="007E6F05"/>
+    <w:rsid w:val="00913557"/>
     <w:rsid w:val="009B54B6"/>
+    <w:rsid w:val="00A006C6"/>
     <w:rsid w:val="00A719B4"/>
     <w:rsid w:val="00B22DDA"/>
     <w:rsid w:val="00B45595"/>

</xml_diff>